<commit_message>
Fix question 12.1 solution.
</commit_message>
<xml_diff>
--- a/lab08/Lab 8 Observations.docx
+++ b/lab08/Lab 8 Observations.docx
@@ -192,16 +192,14 @@
         </w:rPr>
         <w:t xml:space="preserve">This is usually when the runner starts to fall when she </w:t>
       </w:r>
-      <w:proofErr w:type="gramStart"/>
-      <w:r>
-        <w:rPr>
-          <w:rFonts w:ascii="Helvetica" w:hAnsi="Helvetica"/>
-          <w:sz w:val="22"/>
-          <w:szCs w:val="22"/>
-        </w:rPr>
-        <w:t>hadn’t</w:t>
-      </w:r>
-      <w:proofErr w:type="gramEnd"/>
+      <w:r>
+        <w:rPr>
+          <w:rFonts w:ascii="Helvetica" w:hAnsi="Helvetica"/>
+          <w:sz w:val="22"/>
+          <w:szCs w:val="22"/>
+        </w:rPr>
+        <w:t>hasn’t</w:t>
+      </w:r>
       <w:r>
         <w:rPr>
           <w:rFonts w:ascii="Helvetica" w:hAnsi="Helvetica"/>

</xml_diff>

<commit_message>
Solution to question 12.2.
</commit_message>
<xml_diff>
--- a/lab08/Lab 8 Observations.docx
+++ b/lab08/Lab 8 Observations.docx
@@ -223,6 +223,90 @@
           <w:szCs w:val="22"/>
         </w:rPr>
         <w:t>~1.7 pixels per second. This shows that the time system is working well even across different refresh rates.</w:t>
+      </w:r>
+    </w:p>
+    <w:p>
+      <w:pPr>
+        <w:jc w:val="center"/>
+        <w:rPr>
+          <w:rFonts w:ascii="Helvetica" w:hAnsi="Helvetica"/>
+          <w:b/>
+          <w:bCs/>
+          <w:sz w:val="22"/>
+          <w:szCs w:val="22"/>
+        </w:rPr>
+      </w:pPr>
+      <w:r>
+        <w:rPr>
+          <w:rFonts w:ascii="Helvetica" w:hAnsi="Helvetica"/>
+          <w:b/>
+          <w:bCs/>
+          <w:sz w:val="22"/>
+          <w:szCs w:val="22"/>
+        </w:rPr>
+        <w:t>Chapter 12, Question 2</w:t>
+      </w:r>
+    </w:p>
+    <w:p>
+      <w:pPr>
+        <w:rPr>
+          <w:rFonts w:ascii="Helvetica" w:hAnsi="Helvetica"/>
+          <w:sz w:val="22"/>
+          <w:szCs w:val="22"/>
+        </w:rPr>
+      </w:pPr>
+      <w:r>
+        <w:rPr>
+          <w:rFonts w:ascii="Helvetica" w:hAnsi="Helvetica"/>
+          <w:sz w:val="22"/>
+          <w:szCs w:val="22"/>
+        </w:rPr>
+        <w:tab/>
+        <w:t xml:space="preserve">This question asked me to add a log statement at the beginning of the runner’s </w:t>
+      </w:r>
+      <w:proofErr w:type="spellStart"/>
+      <w:proofErr w:type="gramStart"/>
+      <w:r>
+        <w:rPr>
+          <w:rFonts w:ascii="Cascadia Code" w:hAnsi="Cascadia Code" w:cs="Cascadia Code"/>
+          <w:sz w:val="22"/>
+          <w:szCs w:val="22"/>
+        </w:rPr>
+        <w:t>stopFalling</w:t>
+      </w:r>
+      <w:proofErr w:type="spellEnd"/>
+      <w:r>
+        <w:rPr>
+          <w:rFonts w:ascii="Cascadia Code" w:hAnsi="Cascadia Code" w:cs="Cascadia Code"/>
+          <w:sz w:val="22"/>
+          <w:szCs w:val="22"/>
+        </w:rPr>
+        <w:t>(</w:t>
+      </w:r>
+      <w:proofErr w:type="gramEnd"/>
+      <w:r>
+        <w:rPr>
+          <w:rFonts w:ascii="Cascadia Code" w:hAnsi="Cascadia Code" w:cs="Cascadia Code"/>
+          <w:sz w:val="22"/>
+          <w:szCs w:val="22"/>
+        </w:rPr>
+        <w:t>)</w:t>
+      </w:r>
+      <w:r>
+        <w:rPr>
+          <w:rFonts w:ascii="Helvetica" w:hAnsi="Helvetica"/>
+          <w:sz w:val="22"/>
+          <w:szCs w:val="22"/>
+        </w:rPr>
+        <w:t xml:space="preserve"> method that prints the vertical velocity, in pixels per second. I added this log statement to the beginning of the method. It is triggered as soon as the runner stops falling and lands on something. </w:t>
+      </w:r>
+      <w:r>
+        <w:rPr>
+          <w:rFonts w:ascii="Helvetica" w:hAnsi="Helvetica"/>
+          <w:sz w:val="22"/>
+          <w:szCs w:val="22"/>
+        </w:rPr>
+        <w:t>The velocity greatly depends on where the runner is jumping from and where she’s falling to. Jumping from the top track to the bottom track, for example, yields a velocity of ~460 pixels per second. Falling from the top track to the bottom track yields a velocity of ~348 pixels per second. Falling from the middle track to the bottom track yields a velocity of ~244 pixels per second. It varies depending on the time spent falling.</w:t>
       </w:r>
     </w:p>
     <w:sectPr>

</xml_diff>

<commit_message>
Solution to question 12.3.
</commit_message>
<xml_diff>
--- a/lab08/Lab 8 Observations.docx
+++ b/lab08/Lab 8 Observations.docx
@@ -307,6 +307,264 @@
           <w:szCs w:val="22"/>
         </w:rPr>
         <w:t>The velocity greatly depends on where the runner is jumping from and where she’s falling to. Jumping from the top track to the bottom track, for example, yields a velocity of ~460 pixels per second. Falling from the top track to the bottom track yields a velocity of ~348 pixels per second. Falling from the middle track to the bottom track yields a velocity of ~244 pixels per second. It varies depending on the time spent falling.</w:t>
+      </w:r>
+    </w:p>
+    <w:p>
+      <w:pPr>
+        <w:jc w:val="center"/>
+        <w:rPr>
+          <w:rFonts w:ascii="Helvetica" w:hAnsi="Helvetica"/>
+          <w:b/>
+          <w:bCs/>
+          <w:sz w:val="22"/>
+          <w:szCs w:val="22"/>
+        </w:rPr>
+      </w:pPr>
+      <w:r>
+        <w:rPr>
+          <w:rFonts w:ascii="Helvetica" w:hAnsi="Helvetica"/>
+          <w:b/>
+          <w:bCs/>
+          <w:sz w:val="22"/>
+          <w:szCs w:val="22"/>
+        </w:rPr>
+        <w:t>Chapter 12, Question 3</w:t>
+      </w:r>
+    </w:p>
+    <w:p>
+      <w:pPr>
+        <w:rPr>
+          <w:rFonts w:ascii="Helvetica" w:hAnsi="Helvetica"/>
+          <w:sz w:val="22"/>
+          <w:szCs w:val="22"/>
+        </w:rPr>
+      </w:pPr>
+      <w:r>
+        <w:rPr>
+          <w:rFonts w:ascii="Helvetica" w:hAnsi="Helvetica"/>
+          <w:sz w:val="22"/>
+          <w:szCs w:val="22"/>
+        </w:rPr>
+        <w:tab/>
+        <w:t>This question was overridden, so we aren’t doing the question in the book. Instead, we are supposed to change the gravity from 9.8m/s</w:t>
+      </w:r>
+      <w:r>
+        <w:rPr>
+          <w:rFonts w:ascii="Helvetica" w:hAnsi="Helvetica"/>
+          <w:sz w:val="22"/>
+          <w:szCs w:val="22"/>
+          <w:vertAlign w:val="superscript"/>
+        </w:rPr>
+        <w:t xml:space="preserve">2 </w:t>
+      </w:r>
+      <w:r>
+        <w:rPr>
+          <w:rFonts w:ascii="Helvetica" w:hAnsi="Helvetica"/>
+          <w:sz w:val="22"/>
+          <w:szCs w:val="22"/>
+        </w:rPr>
+        <w:t>to 3m/s</w:t>
+      </w:r>
+      <w:r>
+        <w:rPr>
+          <w:rFonts w:ascii="Helvetica" w:hAnsi="Helvetica"/>
+          <w:sz w:val="22"/>
+          <w:szCs w:val="22"/>
+          <w:vertAlign w:val="superscript"/>
+        </w:rPr>
+        <w:t>2</w:t>
+      </w:r>
+      <w:r>
+        <w:rPr>
+          <w:rFonts w:ascii="Helvetica" w:hAnsi="Helvetica"/>
+          <w:sz w:val="22"/>
+          <w:szCs w:val="22"/>
+        </w:rPr>
+        <w:t xml:space="preserve">. Additionally, we need to implement a slow down timer when the runner starts to fall and then resume the game’s regular speed when she stops falling. For the former, all we do is change the </w:t>
+      </w:r>
+      <w:r>
+        <w:rPr>
+          <w:rFonts w:ascii="Cascadia Code" w:hAnsi="Cascadia Code" w:cs="Cascadia Code"/>
+          <w:sz w:val="22"/>
+          <w:szCs w:val="22"/>
+        </w:rPr>
+        <w:t>GRAVITY_FORCE</w:t>
+      </w:r>
+      <w:r>
+        <w:rPr>
+          <w:rFonts w:ascii="Helvetica" w:hAnsi="Helvetica"/>
+          <w:sz w:val="22"/>
+          <w:szCs w:val="22"/>
+        </w:rPr>
+        <w:t xml:space="preserve"> constant to 3.0. For the latter, we can use the </w:t>
+      </w:r>
+      <w:proofErr w:type="spellStart"/>
+      <w:proofErr w:type="gramStart"/>
+      <w:r>
+        <w:rPr>
+          <w:rFonts w:ascii="Cascadia Code" w:hAnsi="Cascadia Code" w:cs="Cascadia Code"/>
+          <w:sz w:val="22"/>
+          <w:szCs w:val="22"/>
+        </w:rPr>
+        <w:t>setTimeRate</w:t>
+      </w:r>
+      <w:proofErr w:type="spellEnd"/>
+      <w:r>
+        <w:rPr>
+          <w:rFonts w:ascii="Cascadia Code" w:hAnsi="Cascadia Code" w:cs="Cascadia Code"/>
+          <w:sz w:val="22"/>
+          <w:szCs w:val="22"/>
+        </w:rPr>
+        <w:t>(</w:t>
+      </w:r>
+      <w:proofErr w:type="gramEnd"/>
+      <w:r>
+        <w:rPr>
+          <w:rFonts w:ascii="Cascadia Code" w:hAnsi="Cascadia Code" w:cs="Cascadia Code"/>
+          <w:sz w:val="22"/>
+          <w:szCs w:val="22"/>
+        </w:rPr>
+        <w:t>)</w:t>
+      </w:r>
+      <w:r>
+        <w:rPr>
+          <w:rFonts w:ascii="Helvetica" w:hAnsi="Helvetica"/>
+          <w:sz w:val="22"/>
+          <w:szCs w:val="22"/>
+        </w:rPr>
+        <w:t xml:space="preserve"> function inside of the </w:t>
+      </w:r>
+      <w:proofErr w:type="gramStart"/>
+      <w:r>
+        <w:rPr>
+          <w:rFonts w:ascii="Cascadia Code" w:hAnsi="Cascadia Code" w:cs="Cascadia Code"/>
+          <w:sz w:val="22"/>
+          <w:szCs w:val="22"/>
+        </w:rPr>
+        <w:t>fall(</w:t>
+      </w:r>
+      <w:proofErr w:type="gramEnd"/>
+      <w:r>
+        <w:rPr>
+          <w:rFonts w:ascii="Cascadia Code" w:hAnsi="Cascadia Code" w:cs="Cascadia Code"/>
+          <w:sz w:val="22"/>
+          <w:szCs w:val="22"/>
+        </w:rPr>
+        <w:t>)</w:t>
+      </w:r>
+      <w:r>
+        <w:rPr>
+          <w:rFonts w:ascii="Helvetica" w:hAnsi="Helvetica"/>
+          <w:sz w:val="22"/>
+          <w:szCs w:val="22"/>
+        </w:rPr>
+        <w:t xml:space="preserve"> and </w:t>
+      </w:r>
+      <w:proofErr w:type="spellStart"/>
+      <w:proofErr w:type="gramStart"/>
+      <w:r>
+        <w:rPr>
+          <w:rFonts w:ascii="Cascadia Code" w:hAnsi="Cascadia Code" w:cs="Cascadia Code"/>
+          <w:sz w:val="22"/>
+          <w:szCs w:val="22"/>
+        </w:rPr>
+        <w:t>stopFalling</w:t>
+      </w:r>
+      <w:proofErr w:type="spellEnd"/>
+      <w:r>
+        <w:rPr>
+          <w:rFonts w:ascii="Cascadia Code" w:hAnsi="Cascadia Code" w:cs="Cascadia Code"/>
+          <w:sz w:val="22"/>
+          <w:szCs w:val="22"/>
+        </w:rPr>
+        <w:t>(</w:t>
+      </w:r>
+      <w:proofErr w:type="gramEnd"/>
+      <w:r>
+        <w:rPr>
+          <w:rFonts w:ascii="Cascadia Code" w:hAnsi="Cascadia Code" w:cs="Cascadia Code"/>
+          <w:sz w:val="22"/>
+          <w:szCs w:val="22"/>
+        </w:rPr>
+        <w:t>)</w:t>
+      </w:r>
+      <w:r>
+        <w:rPr>
+          <w:rFonts w:ascii="Helvetica" w:hAnsi="Helvetica"/>
+          <w:sz w:val="22"/>
+          <w:szCs w:val="22"/>
+        </w:rPr>
+        <w:t xml:space="preserve"> functions. At the end of the </w:t>
+      </w:r>
+      <w:proofErr w:type="gramStart"/>
+      <w:r>
+        <w:rPr>
+          <w:rFonts w:ascii="Cascadia Code" w:hAnsi="Cascadia Code" w:cs="Cascadia Code"/>
+          <w:sz w:val="22"/>
+          <w:szCs w:val="22"/>
+        </w:rPr>
+        <w:t>fall(</w:t>
+      </w:r>
+      <w:proofErr w:type="gramEnd"/>
+      <w:r>
+        <w:rPr>
+          <w:rFonts w:ascii="Cascadia Code" w:hAnsi="Cascadia Code" w:cs="Cascadia Code"/>
+          <w:sz w:val="22"/>
+          <w:szCs w:val="22"/>
+        </w:rPr>
+        <w:t>)</w:t>
+      </w:r>
+      <w:r>
+        <w:rPr>
+          <w:rFonts w:ascii="Helvetica" w:hAnsi="Helvetica"/>
+          <w:sz w:val="22"/>
+          <w:szCs w:val="22"/>
+        </w:rPr>
+        <w:t xml:space="preserve"> function, we set the time rate to 0.25. At the end of the </w:t>
+      </w:r>
+      <w:proofErr w:type="spellStart"/>
+      <w:proofErr w:type="gramStart"/>
+      <w:r>
+        <w:rPr>
+          <w:rFonts w:ascii="Cascadia Code" w:hAnsi="Cascadia Code" w:cs="Cascadia Code"/>
+          <w:sz w:val="22"/>
+          <w:szCs w:val="22"/>
+        </w:rPr>
+        <w:t>stopFalling</w:t>
+      </w:r>
+      <w:proofErr w:type="spellEnd"/>
+      <w:r>
+        <w:rPr>
+          <w:rFonts w:ascii="Cascadia Code" w:hAnsi="Cascadia Code" w:cs="Cascadia Code"/>
+          <w:sz w:val="22"/>
+          <w:szCs w:val="22"/>
+        </w:rPr>
+        <w:t>(</w:t>
+      </w:r>
+      <w:proofErr w:type="gramEnd"/>
+      <w:r>
+        <w:rPr>
+          <w:rFonts w:ascii="Cascadia Code" w:hAnsi="Cascadia Code" w:cs="Cascadia Code"/>
+          <w:sz w:val="22"/>
+          <w:szCs w:val="22"/>
+        </w:rPr>
+        <w:t>)</w:t>
+      </w:r>
+      <w:r>
+        <w:rPr>
+          <w:rFonts w:ascii="Helvetica" w:hAnsi="Helvetica"/>
+          <w:sz w:val="22"/>
+          <w:szCs w:val="22"/>
+        </w:rPr>
+        <w:t xml:space="preserve"> function, we set the time rate back to 1. This slows the game down while we’re falling and speeds it up once we land. </w:t>
+      </w:r>
+      <w:r>
+        <w:rPr>
+          <w:rFonts w:ascii="Helvetica" w:hAnsi="Helvetica"/>
+          <w:sz w:val="22"/>
+          <w:szCs w:val="22"/>
+        </w:rPr>
+        <w:t>This has the intended effect of slowing down the game when falling and returning the game back to normal speed after.</w:t>
       </w:r>
     </w:p>
     <w:sectPr>

</xml_diff>

<commit_message>
Solution to question 12.4.
</commit_message>
<xml_diff>
--- a/lab08/Lab 8 Observations.docx
+++ b/lab08/Lab 8 Observations.docx
@@ -565,6 +565,269 @@
           <w:szCs w:val="22"/>
         </w:rPr>
         <w:t>This has the intended effect of slowing down the game when falling and returning the game back to normal speed after.</w:t>
+      </w:r>
+    </w:p>
+    <w:p>
+      <w:pPr>
+        <w:jc w:val="center"/>
+        <w:rPr>
+          <w:rFonts w:ascii="Helvetica" w:hAnsi="Helvetica"/>
+          <w:b/>
+          <w:bCs/>
+          <w:sz w:val="22"/>
+          <w:szCs w:val="22"/>
+        </w:rPr>
+      </w:pPr>
+      <w:r>
+        <w:rPr>
+          <w:rFonts w:ascii="Helvetica" w:hAnsi="Helvetica"/>
+          <w:b/>
+          <w:bCs/>
+          <w:sz w:val="22"/>
+          <w:szCs w:val="22"/>
+        </w:rPr>
+        <w:t>Chapter 12, Question 4</w:t>
+      </w:r>
+    </w:p>
+    <w:p>
+      <w:pPr>
+        <w:rPr>
+          <w:rFonts w:ascii="Helvetica" w:hAnsi="Helvetica"/>
+          <w:sz w:val="22"/>
+          <w:szCs w:val="22"/>
+        </w:rPr>
+      </w:pPr>
+      <w:r>
+        <w:rPr>
+          <w:rFonts w:ascii="Helvetica" w:hAnsi="Helvetica"/>
+          <w:sz w:val="22"/>
+          <w:szCs w:val="22"/>
+        </w:rPr>
+        <w:tab/>
+        <w:t xml:space="preserve">This question asked me to make the game run in slow motion (at 25% speed) and compare the velocities in the log statements we made previously. To slow the game down, we just add a </w:t>
+      </w:r>
+      <w:proofErr w:type="spellStart"/>
+      <w:proofErr w:type="gramStart"/>
+      <w:r>
+        <w:rPr>
+          <w:rFonts w:ascii="Cascadia Code" w:hAnsi="Cascadia Code" w:cs="Cascadia Code"/>
+          <w:sz w:val="22"/>
+          <w:szCs w:val="22"/>
+        </w:rPr>
+        <w:t>setTimeRate</w:t>
+      </w:r>
+      <w:proofErr w:type="spellEnd"/>
+      <w:r>
+        <w:rPr>
+          <w:rFonts w:ascii="Cascadia Code" w:hAnsi="Cascadia Code" w:cs="Cascadia Code"/>
+          <w:sz w:val="22"/>
+          <w:szCs w:val="22"/>
+        </w:rPr>
+        <w:t>(</w:t>
+      </w:r>
+      <w:proofErr w:type="gramEnd"/>
+      <w:r>
+        <w:rPr>
+          <w:rFonts w:ascii="Cascadia Code" w:hAnsi="Cascadia Code" w:cs="Cascadia Code"/>
+          <w:sz w:val="22"/>
+          <w:szCs w:val="22"/>
+        </w:rPr>
+        <w:t>)</w:t>
+      </w:r>
+      <w:r>
+        <w:rPr>
+          <w:rFonts w:ascii="Helvetica" w:hAnsi="Helvetica"/>
+          <w:sz w:val="22"/>
+          <w:szCs w:val="22"/>
+        </w:rPr>
+        <w:t xml:space="preserve"> call in the </w:t>
+      </w:r>
+      <w:proofErr w:type="spellStart"/>
+      <w:proofErr w:type="gramStart"/>
+      <w:r>
+        <w:rPr>
+          <w:rFonts w:ascii="Cascadia Code" w:hAnsi="Cascadia Code" w:cs="Cascadia Code"/>
+          <w:sz w:val="22"/>
+          <w:szCs w:val="22"/>
+        </w:rPr>
+        <w:t>startGame</w:t>
+      </w:r>
+      <w:proofErr w:type="spellEnd"/>
+      <w:r>
+        <w:rPr>
+          <w:rFonts w:ascii="Cascadia Code" w:hAnsi="Cascadia Code" w:cs="Cascadia Code"/>
+          <w:sz w:val="22"/>
+          <w:szCs w:val="22"/>
+        </w:rPr>
+        <w:t>(</w:t>
+      </w:r>
+      <w:proofErr w:type="gramEnd"/>
+      <w:r>
+        <w:rPr>
+          <w:rFonts w:ascii="Cascadia Code" w:hAnsi="Cascadia Code" w:cs="Cascadia Code"/>
+          <w:sz w:val="22"/>
+          <w:szCs w:val="22"/>
+        </w:rPr>
+        <w:t>)</w:t>
+      </w:r>
+      <w:r>
+        <w:rPr>
+          <w:rFonts w:ascii="Helvetica" w:hAnsi="Helvetica"/>
+          <w:sz w:val="22"/>
+          <w:szCs w:val="22"/>
+        </w:rPr>
+        <w:t xml:space="preserve"> function and then replace the call to </w:t>
+      </w:r>
+      <w:proofErr w:type="spellStart"/>
+      <w:proofErr w:type="gramStart"/>
+      <w:r>
+        <w:rPr>
+          <w:rFonts w:ascii="Cascadia Code" w:hAnsi="Cascadia Code" w:cs="Cascadia Code"/>
+          <w:sz w:val="22"/>
+          <w:szCs w:val="22"/>
+        </w:rPr>
+        <w:t>setTimeRate</w:t>
+      </w:r>
+      <w:proofErr w:type="spellEnd"/>
+      <w:r>
+        <w:rPr>
+          <w:rFonts w:ascii="Cascadia Code" w:hAnsi="Cascadia Code" w:cs="Cascadia Code"/>
+          <w:sz w:val="22"/>
+          <w:szCs w:val="22"/>
+        </w:rPr>
+        <w:t>(</w:t>
+      </w:r>
+      <w:proofErr w:type="gramEnd"/>
+      <w:r>
+        <w:rPr>
+          <w:rFonts w:ascii="Cascadia Code" w:hAnsi="Cascadia Code" w:cs="Cascadia Code"/>
+          <w:sz w:val="22"/>
+          <w:szCs w:val="22"/>
+        </w:rPr>
+        <w:t>)</w:t>
+      </w:r>
+      <w:r>
+        <w:rPr>
+          <w:rFonts w:ascii="Helvetica" w:hAnsi="Helvetica"/>
+          <w:sz w:val="22"/>
+          <w:szCs w:val="22"/>
+        </w:rPr>
+        <w:t xml:space="preserve"> that happens when you lose a life to set the time rate back to 0.25. This covers all our bases and makes the game always run at 25% speed. Now, if we look at the log statements, we can see that the velocities are the same as when the game is running at 100% speed. </w:t>
+      </w:r>
+      <w:r>
+        <w:rPr>
+          <w:rFonts w:ascii="Helvetica" w:hAnsi="Helvetica"/>
+          <w:sz w:val="22"/>
+          <w:szCs w:val="22"/>
+        </w:rPr>
+        <w:t xml:space="preserve">This is due to the implementation of the slow-motion code. See, </w:t>
+      </w:r>
+      <w:proofErr w:type="spellStart"/>
+      <w:proofErr w:type="gramStart"/>
+      <w:r>
+        <w:rPr>
+          <w:rFonts w:ascii="Cascadia Code" w:hAnsi="Cascadia Code" w:cs="Cascadia Code"/>
+          <w:sz w:val="22"/>
+          <w:szCs w:val="22"/>
+        </w:rPr>
+        <w:t>setTimeRate</w:t>
+      </w:r>
+      <w:proofErr w:type="spellEnd"/>
+      <w:r>
+        <w:rPr>
+          <w:rFonts w:ascii="Cascadia Code" w:hAnsi="Cascadia Code" w:cs="Cascadia Code"/>
+          <w:sz w:val="22"/>
+          <w:szCs w:val="22"/>
+        </w:rPr>
+        <w:t>(</w:t>
+      </w:r>
+      <w:proofErr w:type="gramEnd"/>
+      <w:r>
+        <w:rPr>
+          <w:rFonts w:ascii="Cascadia Code" w:hAnsi="Cascadia Code" w:cs="Cascadia Code"/>
+          <w:sz w:val="22"/>
+          <w:szCs w:val="22"/>
+        </w:rPr>
+        <w:t>)</w:t>
+      </w:r>
+      <w:r>
+        <w:rPr>
+          <w:rFonts w:ascii="Helvetica" w:hAnsi="Helvetica"/>
+          <w:sz w:val="22"/>
+          <w:szCs w:val="22"/>
+        </w:rPr>
+        <w:t xml:space="preserve"> calls the </w:t>
+      </w:r>
+      <w:proofErr w:type="spellStart"/>
+      <w:r>
+        <w:rPr>
+          <w:rFonts w:ascii="Cascadia Code" w:hAnsi="Cascadia Code" w:cs="Cascadia Code"/>
+          <w:sz w:val="22"/>
+          <w:szCs w:val="22"/>
+        </w:rPr>
+        <w:t>timeSystem</w:t>
+      </w:r>
+      <w:r>
+        <w:rPr>
+          <w:rFonts w:ascii="Helvetica" w:hAnsi="Helvetica"/>
+          <w:sz w:val="22"/>
+          <w:szCs w:val="22"/>
+        </w:rPr>
+        <w:t>’s</w:t>
+      </w:r>
+      <w:proofErr w:type="spellEnd"/>
+      <w:r>
+        <w:rPr>
+          <w:rFonts w:ascii="Helvetica" w:hAnsi="Helvetica"/>
+          <w:sz w:val="22"/>
+          <w:szCs w:val="22"/>
+        </w:rPr>
+        <w:t xml:space="preserve"> </w:t>
+      </w:r>
+      <w:proofErr w:type="spellStart"/>
+      <w:proofErr w:type="gramStart"/>
+      <w:r>
+        <w:rPr>
+          <w:rFonts w:ascii="Cascadia Code" w:hAnsi="Cascadia Code" w:cs="Cascadia Code"/>
+          <w:sz w:val="22"/>
+          <w:szCs w:val="22"/>
+        </w:rPr>
+        <w:t>setTransducer</w:t>
+      </w:r>
+      <w:proofErr w:type="spellEnd"/>
+      <w:r>
+        <w:rPr>
+          <w:rFonts w:ascii="Cascadia Code" w:hAnsi="Cascadia Code" w:cs="Cascadia Code"/>
+          <w:sz w:val="22"/>
+          <w:szCs w:val="22"/>
+        </w:rPr>
+        <w:t>(</w:t>
+      </w:r>
+      <w:proofErr w:type="gramEnd"/>
+      <w:r>
+        <w:rPr>
+          <w:rFonts w:ascii="Cascadia Code" w:hAnsi="Cascadia Code" w:cs="Cascadia Code"/>
+          <w:sz w:val="22"/>
+          <w:szCs w:val="22"/>
+        </w:rPr>
+        <w:t>)</w:t>
+      </w:r>
+      <w:r>
+        <w:rPr>
+          <w:rFonts w:ascii="Helvetica" w:hAnsi="Helvetica"/>
+          <w:sz w:val="22"/>
+          <w:szCs w:val="22"/>
+        </w:rPr>
+        <w:t xml:space="preserve"> method, which modifies the elapsed time of the time </w:t>
+      </w:r>
+      <w:r>
+        <w:rPr>
+          <w:rFonts w:ascii="Helvetica" w:hAnsi="Helvetica"/>
+          <w:sz w:val="22"/>
+          <w:szCs w:val="22"/>
+        </w:rPr>
+        <w:lastRenderedPageBreak/>
+        <w:t>system. None of this is modifying the velocities or behaviors of objects, it is just reporting to those objects that the time is moving slower. This results in the same calculations being run at the same relative time, meaning the velocities don’t change.</w:t>
       </w:r>
     </w:p>
     <w:sectPr>
@@ -1180,7 +1443,6 @@
   <w:style w:type="character" w:default="1" w:styleId="DefaultParagraphFont">
     <w:name w:val="Default Paragraph Font"/>
     <w:uiPriority w:val="1"/>
-    <w:semiHidden/>
     <w:unhideWhenUsed/>
   </w:style>
   <w:style w:type="table" w:default="1" w:styleId="TableNormal">

</xml_diff>